<commit_message>
Informe de la problemática Final + Prototipo
</commit_message>
<xml_diff>
--- a/Informe de la problemática 2.docx
+++ b/Informe de la problemática 2.docx
@@ -1,7 +1,25 @@
 
 <file path=word/document.xml><?xml version="1.0" encoding="utf-8"?>
-<w:document xmlns:wpc="http://schemas.microsoft.com/office/word/2010/wordprocessingCanvas" xmlns:cx="http://schemas.microsoft.com/office/drawing/2014/chartex" xmlns:cx1="http://schemas.microsoft.com/office/drawing/2015/9/8/chartex" xmlns:cx2="http://schemas.microsoft.com/office/drawing/2015/10/21/chartex" xmlns:cx3="http://schemas.microsoft.com/office/drawing/2016/5/9/chartex" xmlns:cx4="http://schemas.microsoft.com/office/drawing/2016/5/10/chartex" xmlns:cx5="http://schemas.microsoft.com/office/drawing/2016/5/11/chartex" xmlns:mc="http://schemas.openxmlformats.org/markup-compatibility/2006" xmlns:o="urn:schemas-microsoft-com:office:office" xmlns:r="http://schemas.openxmlformats.org/officeDocument/2006/relationships" xmlns:m="http://schemas.openxmlformats.org/officeDocument/2006/math" xmlns:v="urn:schemas-microsoft-com:vml" xmlns:wp14="http://schemas.microsoft.com/office/word/2010/wordprocessingDrawing" xmlns:wp="http://schemas.openxmlformats.org/drawingml/2006/wordprocessingDrawing" xmlns:w10="urn:schemas-microsoft-com:office:word" xmlns:w="http://schemas.openxmlformats.org/wordprocessingml/2006/main" xmlns:w14="http://schemas.microsoft.com/office/word/2010/wordml" xmlns:w15="http://schemas.microsoft.com/office/word/2012/wordml" xmlns:w16se="http://schemas.microsoft.com/office/word/2015/wordml/symex" xmlns:wpg="http://schemas.microsoft.com/office/word/2010/wordprocessingGroup" xmlns:wpi="http://schemas.microsoft.com/office/word/2010/wordprocessingInk" xmlns:wne="http://schemas.microsoft.com/office/word/2006/wordml" xmlns:wps="http://schemas.microsoft.com/office/word/2010/wordprocessingShape" mc:Ignorable="w14 w15 w16se wp14">
+<w:document xmlns:wpc="http://schemas.microsoft.com/office/word/2010/wordprocessingCanvas" xmlns:cx="http://schemas.microsoft.com/office/drawing/2014/chartex" xmlns:cx1="http://schemas.microsoft.com/office/drawing/2015/9/8/chartex" xmlns:cx2="http://schemas.microsoft.com/office/drawing/2015/10/21/chartex" xmlns:cx3="http://schemas.microsoft.com/office/drawing/2016/5/9/chartex" xmlns:cx4="http://schemas.microsoft.com/office/drawing/2016/5/10/chartex" xmlns:cx5="http://schemas.microsoft.com/office/drawing/2016/5/11/chartex" xmlns:cx6="http://schemas.microsoft.com/office/drawing/2016/5/12/chartex" xmlns:cx7="http://schemas.microsoft.com/office/drawing/2016/5/13/chartex" xmlns:cx8="http://schemas.microsoft.com/office/drawing/2016/5/14/chartex" xmlns:mc="http://schemas.openxmlformats.org/markup-compatibility/2006" xmlns:aink="http://schemas.microsoft.com/office/drawing/2016/ink" xmlns:am3d="http://schemas.microsoft.com/office/drawing/2017/model3d" xmlns:o="urn:schemas-microsoft-com:office:office" xmlns:r="http://schemas.openxmlformats.org/officeDocument/2006/relationships" xmlns:m="http://schemas.openxmlformats.org/officeDocument/2006/math" xmlns:v="urn:schemas-microsoft-com:vml" xmlns:wp14="http://schemas.microsoft.com/office/word/2010/wordprocessingDrawing" xmlns:wp="http://schemas.openxmlformats.org/drawingml/2006/wordprocessingDrawing" xmlns:w10="urn:schemas-microsoft-com:office:word" xmlns:w="http://schemas.openxmlformats.org/wordprocessingml/2006/main" xmlns:w14="http://schemas.microsoft.com/office/word/2010/wordml" xmlns:w15="http://schemas.microsoft.com/office/word/2012/wordml" xmlns:w16cid="http://schemas.microsoft.com/office/word/2016/wordml/cid" xmlns:w16se="http://schemas.microsoft.com/office/word/2015/wordml/symex" xmlns:wpg="http://schemas.microsoft.com/office/word/2010/wordprocessingGroup" xmlns:wpi="http://schemas.microsoft.com/office/word/2010/wordprocessingInk" xmlns:wne="http://schemas.microsoft.com/office/word/2006/wordml" xmlns:wps="http://schemas.microsoft.com/office/word/2010/wordprocessingShape" mc:Ignorable="w14 w15 w16se w16cid wp14">
   <w:body>
+    <w:p>
+      <w:pPr>
+        <w:pStyle w:val="Ttulo"/>
+        <w:jc w:val="center"/>
+        <w:rPr>
+          <w:sz w:val="96"/>
+        </w:rPr>
+      </w:pPr>
+    </w:p>
+    <w:p>
+      <w:pPr>
+        <w:pStyle w:val="Ttulo"/>
+        <w:jc w:val="center"/>
+        <w:rPr>
+          <w:sz w:val="96"/>
+        </w:rPr>
+      </w:pPr>
+    </w:p>
     <w:p>
       <w:pPr>
         <w:pStyle w:val="Ttulo"/>
@@ -31,11 +49,6 @@
     <w:p/>
     <w:p/>
     <w:p/>
-    <w:p/>
-    <w:p/>
-    <w:p/>
-    <w:p/>
-    <w:p/>
     <w:p>
       <w:r>
         <w:br w:type="page"/>
@@ -44,7 +57,7 @@
         <w:rPr>
           <w:noProof/>
           <w:sz w:val="96"/>
-          <w:lang w:eastAsia="es-ES"/>
+          <w:lang w:val="es-CL" w:eastAsia="es-CL"/>
         </w:rPr>
         <mc:AlternateContent>
           <mc:Choice Requires="wps">
@@ -201,93 +214,299 @@
     </w:p>
     <w:p>
       <w:pPr>
-        <w:pStyle w:val="Prrafodelista"/>
-        <w:rPr>
-          <w:rFonts w:ascii="Arial Narrow" w:hAnsi="Arial Narrow"/>
-          <w:sz w:val="24"/>
-        </w:rPr>
-      </w:pPr>
-      <w:r>
-        <w:rPr>
-          <w:rFonts w:ascii="Arial Narrow" w:hAnsi="Arial Narrow"/>
-          <w:sz w:val="24"/>
-        </w:rPr>
-        <w:t xml:space="preserve">Al darnos cuenta que la perdida de mercancía (productos) que tiene el supermercado Jumbo </w:t>
-      </w:r>
-      <w:r>
-        <w:rPr>
-          <w:rFonts w:ascii="Arial Narrow" w:hAnsi="Arial Narrow"/>
-          <w:sz w:val="24"/>
-        </w:rPr>
-        <w:t xml:space="preserve">Curicó </w:t>
-      </w:r>
-      <w:r>
-        <w:rPr>
-          <w:rFonts w:ascii="Arial Narrow" w:hAnsi="Arial Narrow"/>
-          <w:sz w:val="24"/>
-        </w:rPr>
-        <w:t>nos dimos la meta de solucionar este problema mediante un sistema de informaci</w:t>
-      </w:r>
-      <w:r>
-        <w:rPr>
-          <w:rFonts w:ascii="Arial Narrow" w:hAnsi="Arial Narrow"/>
-          <w:sz w:val="24"/>
-        </w:rPr>
-        <w:t>ón.</w:t>
-      </w:r>
-      <w:r>
-        <w:rPr>
-          <w:rFonts w:ascii="Arial Narrow" w:hAnsi="Arial Narrow"/>
-          <w:sz w:val="24"/>
-        </w:rPr>
-        <w:t xml:space="preserve"> </w:t>
-      </w:r>
-    </w:p>
-    <w:p>
-      <w:pPr>
-        <w:pStyle w:val="Prrafodelista"/>
-        <w:rPr>
-          <w:rFonts w:ascii="Arial Narrow" w:hAnsi="Arial Narrow"/>
-          <w:sz w:val="24"/>
-        </w:rPr>
-      </w:pPr>
-      <w:r>
-        <w:rPr>
-          <w:rFonts w:ascii="Arial Narrow" w:hAnsi="Arial Narrow"/>
-          <w:sz w:val="24"/>
-        </w:rPr>
-        <w:t>Desde hace un tiempo uno de nuestro integrante comenzó a trabajar en el jumbo como reponedor en la lácteos, en los días en que este se fijaba que es hacia el pedido no era realista a lo que se necesitaba</w:t>
-      </w:r>
-      <w:r>
-        <w:rPr>
-          <w:rFonts w:ascii="Arial Narrow" w:hAnsi="Arial Narrow"/>
-          <w:sz w:val="24"/>
-        </w:rPr>
-        <w:t xml:space="preserve"> y no había una persona que siempre llevara el registro de lo que se solicitaba o lo que todavía había</w:t>
-      </w:r>
-      <w:r>
-        <w:rPr>
-          <w:rFonts w:ascii="Arial Narrow" w:hAnsi="Arial Narrow"/>
-          <w:sz w:val="24"/>
+        <w:spacing w:line="276" w:lineRule="auto"/>
+        <w:rPr>
+          <w:sz w:val="24"/>
+          <w:szCs w:val="24"/>
+        </w:rPr>
+      </w:pPr>
+      <w:r>
+        <w:rPr>
+          <w:sz w:val="24"/>
+          <w:szCs w:val="24"/>
+        </w:rPr>
+        <w:t>Desarrollaremos un Sistema de Información que sea capaz de llevar el Stock de Danone. Este solo se enfocará en la sección de lácteos del local Jumbo ubicado en Mall Curicó, para así tener una idea clara de cuanta mercadería (Lácteos) tenemos en el local y así</w:t>
+      </w:r>
+      <w:r>
+        <w:rPr>
+          <w:sz w:val="24"/>
+          <w:szCs w:val="24"/>
+        </w:rPr>
+        <w:t xml:space="preserve"> poder tomar la mejor decisión </w:t>
+      </w:r>
+      <w:r>
+        <w:rPr>
+          <w:sz w:val="24"/>
+          <w:szCs w:val="24"/>
+        </w:rPr>
+        <w:t>al momento de hacer los pedidos, para que estos sean moderadamente y acorde a la necesidad y exigencia de</w:t>
+      </w:r>
+      <w:r>
+        <w:rPr>
+          <w:sz w:val="24"/>
+          <w:szCs w:val="24"/>
+        </w:rPr>
+        <w:t xml:space="preserve"> cada mes</w:t>
+      </w:r>
+      <w:r>
+        <w:rPr>
+          <w:sz w:val="24"/>
+          <w:szCs w:val="24"/>
         </w:rPr>
         <w:t>.</w:t>
       </w:r>
     </w:p>
     <w:p>
       <w:pPr>
-        <w:pStyle w:val="Prrafodelista"/>
-        <w:rPr>
-          <w:rFonts w:ascii="Arial Narrow" w:hAnsi="Arial Narrow"/>
-          <w:sz w:val="24"/>
-        </w:rPr>
-      </w:pPr>
-      <w:r>
-        <w:rPr>
-          <w:rFonts w:ascii="Arial Narrow" w:hAnsi="Arial Narrow"/>
-          <w:sz w:val="24"/>
-        </w:rPr>
-        <w:t>El Por qué queremos ver este problema es porque al realizarlo nos daría un punto de vista mayor para el análisis de problema y solución de estos en una empresa.</w:t>
-      </w:r>
+        <w:spacing w:line="276" w:lineRule="auto"/>
+        <w:rPr>
+          <w:sz w:val="24"/>
+          <w:szCs w:val="24"/>
+        </w:rPr>
+      </w:pPr>
+      <w:r>
+        <w:rPr>
+          <w:sz w:val="24"/>
+          <w:szCs w:val="24"/>
+        </w:rPr>
+        <w:t>Para todo esto ya hemos recolectado la información necesaria y ya estamos al tanto de cómo trabajan en esta sección de lácteos es por esto que hemos tomado el Sistema más óptimo y acorde a este local para así solucionar esta problemática que se causa por no saber cuánta mercadería se tiene en el local.</w:t>
+      </w:r>
+    </w:p>
+    <w:p>
+      <w:pPr>
+        <w:spacing w:line="276" w:lineRule="auto"/>
+        <w:rPr>
+          <w:sz w:val="24"/>
+          <w:szCs w:val="24"/>
+        </w:rPr>
+      </w:pPr>
+      <w:r>
+        <w:rPr>
+          <w:sz w:val="24"/>
+          <w:szCs w:val="24"/>
+        </w:rPr>
+        <w:t>La idea central de este Proyecto, es solucionar la problemática de no saber el Stock de la sección de lácteos. Para esto el Sistema de Información llevara la cuenta exacta de cada producto que este registrado y sea parte de Danone; para así no tener un margen de pérdida de productos por expiración tan grande u/o extenso como el que tiene actualmente este local.</w:t>
+      </w:r>
+    </w:p>
+    <w:p>
+      <w:pPr>
+        <w:pStyle w:val="Prrafodelista"/>
+        <w:rPr>
+          <w:rFonts w:ascii="Arial Narrow" w:hAnsi="Arial Narrow"/>
+          <w:color w:val="FF0000"/>
+          <w:sz w:val="24"/>
+        </w:rPr>
+      </w:pPr>
+    </w:p>
+    <w:p>
+      <w:pPr>
+        <w:pStyle w:val="Prrafodelista"/>
+        <w:rPr>
+          <w:rFonts w:ascii="Arial Narrow" w:hAnsi="Arial Narrow"/>
+          <w:color w:val="FF0000"/>
+          <w:sz w:val="24"/>
+        </w:rPr>
+      </w:pPr>
+    </w:p>
+    <w:p>
+      <w:pPr>
+        <w:pStyle w:val="Prrafodelista"/>
+        <w:rPr>
+          <w:rFonts w:ascii="Arial Narrow" w:hAnsi="Arial Narrow"/>
+          <w:color w:val="FF0000"/>
+          <w:sz w:val="24"/>
+        </w:rPr>
+      </w:pPr>
+    </w:p>
+    <w:p>
+      <w:pPr>
+        <w:pStyle w:val="Prrafodelista"/>
+        <w:rPr>
+          <w:rFonts w:ascii="Arial Narrow" w:hAnsi="Arial Narrow"/>
+          <w:color w:val="FF0000"/>
+          <w:sz w:val="24"/>
+        </w:rPr>
+      </w:pPr>
+    </w:p>
+    <w:p>
+      <w:pPr>
+        <w:pStyle w:val="Prrafodelista"/>
+        <w:rPr>
+          <w:rFonts w:ascii="Arial Narrow" w:hAnsi="Arial Narrow"/>
+          <w:color w:val="FF0000"/>
+          <w:sz w:val="24"/>
+        </w:rPr>
+      </w:pPr>
+    </w:p>
+    <w:p>
+      <w:pPr>
+        <w:pStyle w:val="Prrafodelista"/>
+        <w:rPr>
+          <w:rFonts w:ascii="Arial Narrow" w:hAnsi="Arial Narrow"/>
+          <w:color w:val="FF0000"/>
+          <w:sz w:val="24"/>
+        </w:rPr>
+      </w:pPr>
+    </w:p>
+    <w:p>
+      <w:pPr>
+        <w:pStyle w:val="Prrafodelista"/>
+        <w:rPr>
+          <w:rFonts w:ascii="Arial Narrow" w:hAnsi="Arial Narrow"/>
+          <w:color w:val="FF0000"/>
+          <w:sz w:val="24"/>
+        </w:rPr>
+      </w:pPr>
+    </w:p>
+    <w:p>
+      <w:pPr>
+        <w:pStyle w:val="Prrafodelista"/>
+        <w:rPr>
+          <w:rFonts w:ascii="Arial Narrow" w:hAnsi="Arial Narrow"/>
+          <w:color w:val="FF0000"/>
+          <w:sz w:val="24"/>
+        </w:rPr>
+      </w:pPr>
+    </w:p>
+    <w:p>
+      <w:pPr>
+        <w:pStyle w:val="Prrafodelista"/>
+        <w:rPr>
+          <w:rFonts w:ascii="Arial Narrow" w:hAnsi="Arial Narrow"/>
+          <w:color w:val="FF0000"/>
+          <w:sz w:val="24"/>
+        </w:rPr>
+      </w:pPr>
+    </w:p>
+    <w:p>
+      <w:pPr>
+        <w:pStyle w:val="Prrafodelista"/>
+        <w:rPr>
+          <w:rFonts w:ascii="Arial Narrow" w:hAnsi="Arial Narrow"/>
+          <w:color w:val="FF0000"/>
+          <w:sz w:val="24"/>
+        </w:rPr>
+      </w:pPr>
+    </w:p>
+    <w:p>
+      <w:pPr>
+        <w:pStyle w:val="Prrafodelista"/>
+        <w:rPr>
+          <w:rFonts w:ascii="Arial Narrow" w:hAnsi="Arial Narrow"/>
+          <w:color w:val="FF0000"/>
+          <w:sz w:val="24"/>
+        </w:rPr>
+      </w:pPr>
+    </w:p>
+    <w:p>
+      <w:pPr>
+        <w:pStyle w:val="Prrafodelista"/>
+        <w:rPr>
+          <w:rFonts w:ascii="Arial Narrow" w:hAnsi="Arial Narrow"/>
+          <w:color w:val="FF0000"/>
+          <w:sz w:val="24"/>
+        </w:rPr>
+      </w:pPr>
+    </w:p>
+    <w:p>
+      <w:pPr>
+        <w:pStyle w:val="Prrafodelista"/>
+        <w:rPr>
+          <w:rFonts w:ascii="Arial Narrow" w:hAnsi="Arial Narrow"/>
+          <w:color w:val="FF0000"/>
+          <w:sz w:val="24"/>
+        </w:rPr>
+      </w:pPr>
+    </w:p>
+    <w:p>
+      <w:pPr>
+        <w:pStyle w:val="Prrafodelista"/>
+        <w:rPr>
+          <w:rFonts w:ascii="Arial Narrow" w:hAnsi="Arial Narrow"/>
+          <w:color w:val="FF0000"/>
+          <w:sz w:val="24"/>
+        </w:rPr>
+      </w:pPr>
+    </w:p>
+    <w:p>
+      <w:pPr>
+        <w:pStyle w:val="Prrafodelista"/>
+        <w:rPr>
+          <w:rFonts w:ascii="Arial Narrow" w:hAnsi="Arial Narrow"/>
+          <w:color w:val="FF0000"/>
+          <w:sz w:val="24"/>
+        </w:rPr>
+      </w:pPr>
+    </w:p>
+    <w:p>
+      <w:pPr>
+        <w:pStyle w:val="Prrafodelista"/>
+        <w:rPr>
+          <w:rFonts w:ascii="Arial Narrow" w:hAnsi="Arial Narrow"/>
+          <w:color w:val="FF0000"/>
+          <w:sz w:val="24"/>
+        </w:rPr>
+      </w:pPr>
+    </w:p>
+    <w:p>
+      <w:pPr>
+        <w:pStyle w:val="Prrafodelista"/>
+        <w:rPr>
+          <w:rFonts w:ascii="Arial Narrow" w:hAnsi="Arial Narrow"/>
+          <w:color w:val="FF0000"/>
+          <w:sz w:val="24"/>
+        </w:rPr>
+      </w:pPr>
+    </w:p>
+    <w:p>
+      <w:pPr>
+        <w:pStyle w:val="Prrafodelista"/>
+        <w:rPr>
+          <w:rFonts w:ascii="Arial Narrow" w:hAnsi="Arial Narrow"/>
+          <w:color w:val="FF0000"/>
+          <w:sz w:val="24"/>
+        </w:rPr>
+      </w:pPr>
+    </w:p>
+    <w:p>
+      <w:pPr>
+        <w:pStyle w:val="Prrafodelista"/>
+        <w:rPr>
+          <w:rFonts w:ascii="Arial Narrow" w:hAnsi="Arial Narrow"/>
+          <w:color w:val="FF0000"/>
+          <w:sz w:val="24"/>
+        </w:rPr>
+      </w:pPr>
+    </w:p>
+    <w:p>
+      <w:pPr>
+        <w:pStyle w:val="Prrafodelista"/>
+        <w:rPr>
+          <w:rFonts w:ascii="Arial Narrow" w:hAnsi="Arial Narrow"/>
+          <w:color w:val="FF0000"/>
+          <w:sz w:val="24"/>
+        </w:rPr>
+      </w:pPr>
+    </w:p>
+    <w:p>
+      <w:pPr>
+        <w:pStyle w:val="Prrafodelista"/>
+        <w:rPr>
+          <w:rFonts w:ascii="Arial Narrow" w:hAnsi="Arial Narrow"/>
+          <w:color w:val="FF0000"/>
+          <w:sz w:val="24"/>
+        </w:rPr>
+      </w:pPr>
+    </w:p>
+    <w:p>
+      <w:pPr>
+        <w:pStyle w:val="Prrafodelista"/>
+        <w:rPr>
+          <w:rFonts w:ascii="Arial Narrow" w:hAnsi="Arial Narrow"/>
+          <w:color w:val="FF0000"/>
+          <w:sz w:val="24"/>
+        </w:rPr>
+      </w:pPr>
     </w:p>
     <w:p>
       <w:pPr>
@@ -316,33 +535,9 @@
           <w:rFonts w:ascii="Arial Narrow" w:hAnsi="Arial Narrow"/>
           <w:sz w:val="24"/>
         </w:rPr>
+        <w:lastRenderedPageBreak/>
         <w:t>Plan de trabajo</w:t>
       </w:r>
-    </w:p>
-    <w:p>
-      <w:pPr>
-        <w:pStyle w:val="Prrafodelista"/>
-        <w:rPr>
-          <w:rFonts w:ascii="Arial Narrow" w:hAnsi="Arial Narrow"/>
-          <w:sz w:val="24"/>
-        </w:rPr>
-      </w:pPr>
-      <w:r>
-        <w:rPr>
-          <w:rFonts w:ascii="Arial Narrow" w:hAnsi="Arial Narrow"/>
-          <w:sz w:val="24"/>
-        </w:rPr>
-        <w:t>Para la primera evaluación será:</w:t>
-      </w:r>
-    </w:p>
-    <w:p>
-      <w:pPr>
-        <w:pStyle w:val="Prrafodelista"/>
-        <w:rPr>
-          <w:rFonts w:ascii="Arial Narrow" w:hAnsi="Arial Narrow"/>
-          <w:sz w:val="24"/>
-        </w:rPr>
-      </w:pPr>
     </w:p>
     <w:p>
       <w:pPr>
@@ -361,35 +556,30 @@
           <w:rFonts w:ascii="Arial Narrow" w:hAnsi="Arial Narrow"/>
           <w:sz w:val="24"/>
         </w:rPr>
-        <w:t>Patricio Man</w:t>
-      </w:r>
-      <w:r>
-        <w:rPr>
-          <w:rFonts w:ascii="Arial Narrow" w:hAnsi="Arial Narrow"/>
-          <w:sz w:val="24"/>
-        </w:rPr>
-        <w:t xml:space="preserve">ríquez y </w:t>
-      </w:r>
-      <w:r>
-        <w:rPr>
-          <w:rFonts w:ascii="Arial Narrow" w:hAnsi="Arial Narrow"/>
-          <w:sz w:val="24"/>
-        </w:rPr>
-        <w:t>Bastián Henríquez: encargado de recolec</w:t>
-      </w:r>
-      <w:r>
-        <w:rPr>
-          <w:rFonts w:ascii="Arial Narrow" w:hAnsi="Arial Narrow"/>
-          <w:sz w:val="24"/>
-        </w:rPr>
-        <w:t>tar información en el Supermercado Jumbo</w:t>
-      </w:r>
-      <w:r>
-        <w:rPr>
-          <w:rFonts w:ascii="Arial Narrow" w:hAnsi="Arial Narrow"/>
-          <w:sz w:val="24"/>
-        </w:rPr>
-        <w:t>.</w:t>
+        <w:t xml:space="preserve">Patricio </w:t>
+      </w:r>
+      <w:proofErr w:type="gramStart"/>
+      <w:r>
+        <w:rPr>
+          <w:rFonts w:ascii="Arial Narrow" w:hAnsi="Arial Narrow"/>
+          <w:sz w:val="24"/>
+        </w:rPr>
+        <w:t>Man</w:t>
+      </w:r>
+      <w:r>
+        <w:rPr>
+          <w:rFonts w:ascii="Arial Narrow" w:hAnsi="Arial Narrow"/>
+          <w:sz w:val="24"/>
+        </w:rPr>
+        <w:t>ríquez :encargado</w:t>
+      </w:r>
+      <w:proofErr w:type="gramEnd"/>
+      <w:r>
+        <w:rPr>
+          <w:rFonts w:ascii="Arial Narrow" w:hAnsi="Arial Narrow"/>
+          <w:sz w:val="24"/>
+        </w:rPr>
+        <w:t xml:space="preserve"> crear prototipo</w:t>
       </w:r>
     </w:p>
     <w:p>
@@ -409,6 +599,47 @@
           <w:rFonts w:ascii="Arial Narrow" w:hAnsi="Arial Narrow"/>
           <w:sz w:val="24"/>
         </w:rPr>
+        <w:t xml:space="preserve"> </w:t>
+      </w:r>
+      <w:r>
+        <w:rPr>
+          <w:rFonts w:ascii="Arial Narrow" w:hAnsi="Arial Narrow"/>
+          <w:sz w:val="24"/>
+        </w:rPr>
+        <w:t xml:space="preserve">Bastián Henríquez: </w:t>
+      </w:r>
+      <w:r>
+        <w:rPr>
+          <w:rFonts w:ascii="Arial Narrow" w:hAnsi="Arial Narrow"/>
+          <w:sz w:val="24"/>
+        </w:rPr>
+        <w:t xml:space="preserve">encargado de </w:t>
+      </w:r>
+      <w:r>
+        <w:rPr>
+          <w:rFonts w:ascii="Arial Narrow" w:hAnsi="Arial Narrow"/>
+          <w:sz w:val="24"/>
+        </w:rPr>
+        <w:t>llevar a cabo los diagramas</w:t>
+      </w:r>
+    </w:p>
+    <w:p>
+      <w:pPr>
+        <w:pStyle w:val="Prrafodelista"/>
+        <w:numPr>
+          <w:ilvl w:val="0"/>
+          <w:numId w:val="2"/>
+        </w:numPr>
+        <w:rPr>
+          <w:rFonts w:ascii="Arial Narrow" w:hAnsi="Arial Narrow"/>
+          <w:sz w:val="24"/>
+        </w:rPr>
+      </w:pPr>
+      <w:r>
+        <w:rPr>
+          <w:rFonts w:ascii="Arial Narrow" w:hAnsi="Arial Narrow"/>
+          <w:sz w:val="24"/>
+        </w:rPr>
         <w:t xml:space="preserve">Jorge duarte: encargado de </w:t>
       </w:r>
       <w:r>
@@ -416,21 +647,7 @@
           <w:rFonts w:ascii="Arial Narrow" w:hAnsi="Arial Narrow"/>
           <w:sz w:val="24"/>
         </w:rPr>
-        <w:t xml:space="preserve">clasificar la </w:t>
-      </w:r>
-      <w:r>
-        <w:rPr>
-          <w:rFonts w:ascii="Arial Narrow" w:hAnsi="Arial Narrow"/>
-          <w:sz w:val="24"/>
-        </w:rPr>
-        <w:t>información</w:t>
-      </w:r>
-      <w:r>
-        <w:rPr>
-          <w:rFonts w:ascii="Arial Narrow" w:hAnsi="Arial Narrow"/>
-          <w:sz w:val="24"/>
-        </w:rPr>
-        <w:t>.</w:t>
+        <w:t>construir el informe</w:t>
       </w:r>
     </w:p>
     <w:p>
@@ -477,7 +694,63 @@
           <w:rFonts w:ascii="Arial Narrow" w:hAnsi="Arial Narrow"/>
           <w:sz w:val="24"/>
         </w:rPr>
-        <w:t>Jumbo Curicó en la sección de lácteos trabaja con reponedores, encargados de sala, encargados de bodega los cuales tiene la misión de velar por el patio de lácteos; El reponedor tiene el trabajo de reponer, rotar y sacar los productos en mal estado; El encargado de sala tiene el trabajo de ver que todo esto se cumpla y el encargado de bodega debe gestionar la llegada de los productos, que estén todos, no vengan en</w:t>
+        <w:t>Jumbo Curicó en la sección de lácteos trabaja con reponedores,</w:t>
+      </w:r>
+      <w:r>
+        <w:rPr>
+          <w:rFonts w:ascii="Arial Narrow" w:hAnsi="Arial Narrow"/>
+          <w:sz w:val="24"/>
+        </w:rPr>
+        <w:t xml:space="preserve"> vendedores</w:t>
+      </w:r>
+      <w:r>
+        <w:rPr>
+          <w:rFonts w:ascii="Arial Narrow" w:hAnsi="Arial Narrow"/>
+          <w:sz w:val="24"/>
+        </w:rPr>
+        <w:t>,</w:t>
+      </w:r>
+      <w:r>
+        <w:rPr>
+          <w:rFonts w:ascii="Arial Narrow" w:hAnsi="Arial Narrow"/>
+          <w:sz w:val="24"/>
+        </w:rPr>
+        <w:t xml:space="preserve"> </w:t>
+      </w:r>
+      <w:r>
+        <w:rPr>
+          <w:rFonts w:ascii="Arial Narrow" w:hAnsi="Arial Narrow"/>
+          <w:sz w:val="24"/>
+        </w:rPr>
+        <w:t xml:space="preserve"> encargados de bodega los cuales tiene la misión de velar por el patio de lácteos; El reponedor tiene el trabajo de reponer, rotar y sacar los productos en mal estado; El </w:t>
+      </w:r>
+      <w:r>
+        <w:rPr>
+          <w:rFonts w:ascii="Arial Narrow" w:hAnsi="Arial Narrow"/>
+          <w:sz w:val="24"/>
+        </w:rPr>
+        <w:t xml:space="preserve">vendedor </w:t>
+      </w:r>
+      <w:r>
+        <w:rPr>
+          <w:rFonts w:ascii="Arial Narrow" w:hAnsi="Arial Narrow"/>
+          <w:sz w:val="24"/>
+        </w:rPr>
+        <w:t xml:space="preserve">tiene el trabajo </w:t>
+      </w:r>
+      <w:r>
+        <w:rPr>
+          <w:rFonts w:ascii="Arial Narrow" w:hAnsi="Arial Narrow"/>
+          <w:sz w:val="24"/>
+        </w:rPr>
+        <w:t>de que al momento que se efectúa la venta el producto sea descontado del stock</w:t>
+      </w:r>
+      <w:r>
+        <w:rPr>
+          <w:rFonts w:ascii="Arial Narrow" w:hAnsi="Arial Narrow"/>
+          <w:sz w:val="24"/>
+        </w:rPr>
+        <w:t xml:space="preserve"> y el encargado de bodega debe gestionar la llegada de los productos, que estén todos, no vengan en</w:t>
       </w:r>
       <w:r>
         <w:rPr>
@@ -541,6 +814,16 @@
         </w:rPr>
         <w:t>.</w:t>
       </w:r>
+    </w:p>
+    <w:p>
+      <w:pPr>
+        <w:pStyle w:val="Prrafodelista"/>
+        <w:ind w:left="1440"/>
+        <w:rPr>
+          <w:rFonts w:ascii="Arial Narrow" w:hAnsi="Arial Narrow"/>
+          <w:sz w:val="24"/>
+        </w:rPr>
+      </w:pPr>
     </w:p>
     <w:p>
       <w:pPr>
@@ -746,7 +1029,6 @@
           <w:rFonts w:ascii="Arial Narrow" w:hAnsi="Arial Narrow"/>
           <w:color w:val="000000"/>
         </w:rPr>
-        <w:lastRenderedPageBreak/>
         <w:t>Que los ejecutivos no los crean los suficientes preparados para entregar una solución necesaria</w:t>
       </w:r>
     </w:p>
@@ -847,39 +1129,15 @@
           <w:sz w:val="24"/>
           <w:lang w:val="es-CL"/>
         </w:rPr>
-        <w:t>Requerimientos: Debería tener una planificación de pedidos antes de hacerlos,</w:t>
-      </w:r>
-    </w:p>
-    <w:p>
-      <w:pPr>
-        <w:pStyle w:val="Prrafodelista"/>
-        <w:rPr>
-          <w:rFonts w:ascii="Arial Narrow" w:hAnsi="Arial Narrow"/>
-          <w:sz w:val="24"/>
-        </w:rPr>
-      </w:pPr>
-      <w:r>
-        <w:rPr>
-          <w:rFonts w:ascii="Arial Narrow" w:hAnsi="Arial Narrow"/>
-          <w:sz w:val="24"/>
-        </w:rPr>
-        <w:t>también un encargado fijo que solo se encargara del inventario de los productos del local y</w:t>
-      </w:r>
-    </w:p>
-    <w:p>
-      <w:pPr>
-        <w:pStyle w:val="Prrafodelista"/>
-        <w:rPr>
-          <w:rFonts w:ascii="Arial Narrow" w:hAnsi="Arial Narrow"/>
-          <w:sz w:val="24"/>
-        </w:rPr>
-      </w:pPr>
-      <w:r>
-        <w:rPr>
-          <w:rFonts w:ascii="Arial Narrow" w:hAnsi="Arial Narrow"/>
-          <w:sz w:val="24"/>
-        </w:rPr>
-        <w:t>llevar un registro de todos los pedidos mensualmente.</w:t>
+        <w:t xml:space="preserve">Requerimientos: Debería tener una planificación </w:t>
+      </w:r>
+      <w:r>
+        <w:rPr>
+          <w:rFonts w:ascii="Arial Narrow" w:hAnsi="Arial Narrow"/>
+          <w:sz w:val="24"/>
+          <w:lang w:val="es-CL"/>
+        </w:rPr>
+        <w:t>que lleve el registro de los productos que se encuentran en el stock, los que son desechados tanto por el reponedor o el bodeguero y los productos que se debe descontar por la compra de estos o la devolución hecha por el vendedor</w:t>
       </w:r>
     </w:p>
     <w:p>
@@ -899,7 +1157,14 @@
           <w:rFonts w:ascii="Arial Narrow" w:hAnsi="Arial Narrow"/>
           <w:sz w:val="24"/>
         </w:rPr>
-        <w:t>Los actores de esta problemática son: Reponedor, encargado de bodega y “Encargado de sala”</w:t>
+        <w:t>Los actores de esta problemática son: Re</w:t>
+      </w:r>
+      <w:r>
+        <w:rPr>
+          <w:rFonts w:ascii="Arial Narrow" w:hAnsi="Arial Narrow"/>
+          <w:sz w:val="24"/>
+        </w:rPr>
+        <w:t>ponedor, encargado de bodega,  el vendedor, el repartidor y la base de datos</w:t>
       </w:r>
       <w:r>
         <w:rPr>
@@ -923,6 +1188,7 @@
           <w:rFonts w:ascii="Arial Narrow" w:hAnsi="Arial Narrow"/>
           <w:sz w:val="24"/>
         </w:rPr>
+        <w:lastRenderedPageBreak/>
         <w:t>Reponedor: este lleva los productos de la bodega y hace el listado de los productos que hacen falta para realizar el pedido</w:t>
       </w:r>
     </w:p>
@@ -964,28 +1230,62 @@
           <w:rFonts w:ascii="Arial Narrow" w:hAnsi="Arial Narrow"/>
           <w:sz w:val="24"/>
         </w:rPr>
-        <w:t xml:space="preserve">Encargo de sala: este solo da el </w:t>
-      </w:r>
-      <w:r>
-        <w:rPr>
-          <w:rFonts w:ascii="Arial Narrow" w:hAnsi="Arial Narrow"/>
-          <w:sz w:val="24"/>
-        </w:rPr>
-        <w:t xml:space="preserve">visto bueno </w:t>
-      </w:r>
-      <w:r>
-        <w:rPr>
-          <w:rFonts w:ascii="Arial Narrow" w:hAnsi="Arial Narrow"/>
-          <w:sz w:val="24"/>
-        </w:rPr>
-        <w:t xml:space="preserve">al pedido </w:t>
-      </w:r>
-      <w:r>
-        <w:rPr>
-          <w:rFonts w:ascii="Arial Narrow" w:hAnsi="Arial Narrow"/>
-          <w:sz w:val="24"/>
-        </w:rPr>
-        <w:t>hecho por el reponedor.</w:t>
+        <w:t>Vendedor</w:t>
+      </w:r>
+      <w:r>
+        <w:rPr>
+          <w:rFonts w:ascii="Arial Narrow" w:hAnsi="Arial Narrow"/>
+          <w:sz w:val="24"/>
+        </w:rPr>
+        <w:t>:</w:t>
+      </w:r>
+      <w:r>
+        <w:rPr>
+          <w:rFonts w:ascii="Arial Narrow" w:hAnsi="Arial Narrow"/>
+          <w:sz w:val="24"/>
+        </w:rPr>
+        <w:t xml:space="preserve"> este lleva la eliminación o el agregue de productos de stock mediante la venta</w:t>
+      </w:r>
+      <w:r>
+        <w:rPr>
+          <w:rFonts w:ascii="Arial Narrow" w:hAnsi="Arial Narrow"/>
+          <w:sz w:val="24"/>
+        </w:rPr>
+        <w:t>.</w:t>
+      </w:r>
+    </w:p>
+    <w:p>
+      <w:pPr>
+        <w:pStyle w:val="Prrafodelista"/>
+        <w:ind w:left="1440"/>
+        <w:rPr>
+          <w:rFonts w:ascii="Arial Narrow" w:hAnsi="Arial Narrow"/>
+          <w:sz w:val="24"/>
+        </w:rPr>
+      </w:pPr>
+      <w:r>
+        <w:rPr>
+          <w:rFonts w:ascii="Arial Narrow" w:hAnsi="Arial Narrow"/>
+          <w:sz w:val="24"/>
+        </w:rPr>
+        <w:t>Repartidos: trae el pedido de las distintas empresas.</w:t>
+      </w:r>
+    </w:p>
+    <w:p>
+      <w:pPr>
+        <w:pStyle w:val="Prrafodelista"/>
+        <w:ind w:left="1440"/>
+        <w:rPr>
+          <w:rFonts w:ascii="Arial Narrow" w:hAnsi="Arial Narrow"/>
+          <w:sz w:val="24"/>
+        </w:rPr>
+      </w:pPr>
+      <w:r>
+        <w:rPr>
+          <w:rFonts w:ascii="Arial Narrow" w:hAnsi="Arial Narrow"/>
+          <w:sz w:val="24"/>
+        </w:rPr>
+        <w:t>Base de datos: leva el registro del stock.</w:t>
       </w:r>
     </w:p>
     <w:p>
@@ -1005,7 +1305,14 @@
           <w:rFonts w:ascii="Arial Narrow" w:hAnsi="Arial Narrow"/>
           <w:sz w:val="24"/>
         </w:rPr>
-        <w:t>Implementar un sistema que tome decisiones en base al inventario mensual.</w:t>
+        <w:t>Implementar un sistema que tome decisione</w:t>
+      </w:r>
+      <w:r>
+        <w:rPr>
+          <w:rFonts w:ascii="Arial Narrow" w:hAnsi="Arial Narrow"/>
+          <w:sz w:val="24"/>
+        </w:rPr>
+        <w:t xml:space="preserve">s en base al inventario mensual y que lleve el registro de los productos que se encuentran en el stock </w:t>
       </w:r>
     </w:p>
     <w:p>
@@ -1023,6 +1330,195 @@
         </w:rPr>
         <w:t>Implementar un encargado que solo se preocupe del inventario de los productos.</w:t>
       </w:r>
+    </w:p>
+    <w:p>
+      <w:pPr>
+        <w:ind w:left="720"/>
+        <w:rPr>
+          <w:rFonts w:ascii="Arial Narrow" w:hAnsi="Arial Narrow"/>
+          <w:sz w:val="24"/>
+        </w:rPr>
+      </w:pPr>
+    </w:p>
+    <w:p>
+      <w:pPr>
+        <w:ind w:left="720"/>
+        <w:rPr>
+          <w:rFonts w:ascii="Arial Narrow" w:hAnsi="Arial Narrow"/>
+          <w:sz w:val="24"/>
+        </w:rPr>
+      </w:pPr>
+    </w:p>
+    <w:p>
+      <w:pPr>
+        <w:ind w:left="720"/>
+        <w:rPr>
+          <w:rFonts w:ascii="Arial Narrow" w:hAnsi="Arial Narrow"/>
+          <w:sz w:val="24"/>
+        </w:rPr>
+      </w:pPr>
+    </w:p>
+    <w:p>
+      <w:pPr>
+        <w:ind w:left="720"/>
+        <w:rPr>
+          <w:rFonts w:ascii="Arial Narrow" w:hAnsi="Arial Narrow"/>
+          <w:sz w:val="24"/>
+        </w:rPr>
+      </w:pPr>
+    </w:p>
+    <w:p>
+      <w:pPr>
+        <w:ind w:left="720"/>
+        <w:rPr>
+          <w:rFonts w:ascii="Arial Narrow" w:hAnsi="Arial Narrow"/>
+          <w:sz w:val="24"/>
+        </w:rPr>
+      </w:pPr>
+    </w:p>
+    <w:p>
+      <w:pPr>
+        <w:ind w:left="720"/>
+        <w:rPr>
+          <w:rFonts w:ascii="Arial Narrow" w:hAnsi="Arial Narrow"/>
+          <w:sz w:val="24"/>
+        </w:rPr>
+      </w:pPr>
+    </w:p>
+    <w:p>
+      <w:pPr>
+        <w:ind w:left="720"/>
+        <w:rPr>
+          <w:rFonts w:ascii="Arial Narrow" w:hAnsi="Arial Narrow"/>
+          <w:sz w:val="24"/>
+        </w:rPr>
+      </w:pPr>
+    </w:p>
+    <w:p>
+      <w:pPr>
+        <w:ind w:left="720"/>
+        <w:rPr>
+          <w:rFonts w:ascii="Arial Narrow" w:hAnsi="Arial Narrow"/>
+          <w:sz w:val="24"/>
+        </w:rPr>
+      </w:pPr>
+    </w:p>
+    <w:p>
+      <w:pPr>
+        <w:ind w:left="720"/>
+        <w:rPr>
+          <w:rFonts w:ascii="Arial Narrow" w:hAnsi="Arial Narrow"/>
+          <w:sz w:val="24"/>
+        </w:rPr>
+      </w:pPr>
+    </w:p>
+    <w:p>
+      <w:pPr>
+        <w:ind w:left="720"/>
+        <w:rPr>
+          <w:rFonts w:ascii="Arial Narrow" w:hAnsi="Arial Narrow"/>
+          <w:sz w:val="24"/>
+        </w:rPr>
+      </w:pPr>
+    </w:p>
+    <w:p>
+      <w:pPr>
+        <w:ind w:left="720"/>
+        <w:rPr>
+          <w:rFonts w:ascii="Arial Narrow" w:hAnsi="Arial Narrow"/>
+          <w:sz w:val="24"/>
+        </w:rPr>
+      </w:pPr>
+    </w:p>
+    <w:p>
+      <w:pPr>
+        <w:ind w:left="720"/>
+        <w:rPr>
+          <w:rFonts w:ascii="Arial Narrow" w:hAnsi="Arial Narrow"/>
+          <w:sz w:val="24"/>
+        </w:rPr>
+      </w:pPr>
+    </w:p>
+    <w:p>
+      <w:pPr>
+        <w:ind w:left="720"/>
+        <w:rPr>
+          <w:rFonts w:ascii="Arial Narrow" w:hAnsi="Arial Narrow"/>
+          <w:sz w:val="24"/>
+        </w:rPr>
+      </w:pPr>
+    </w:p>
+    <w:p>
+      <w:pPr>
+        <w:ind w:left="720"/>
+        <w:rPr>
+          <w:rFonts w:ascii="Arial Narrow" w:hAnsi="Arial Narrow"/>
+          <w:sz w:val="24"/>
+        </w:rPr>
+      </w:pPr>
+    </w:p>
+    <w:p>
+      <w:pPr>
+        <w:ind w:left="720"/>
+        <w:rPr>
+          <w:rFonts w:ascii="Arial Narrow" w:hAnsi="Arial Narrow"/>
+          <w:sz w:val="24"/>
+        </w:rPr>
+      </w:pPr>
+    </w:p>
+    <w:p>
+      <w:pPr>
+        <w:ind w:left="720"/>
+        <w:rPr>
+          <w:rFonts w:ascii="Arial Narrow" w:hAnsi="Arial Narrow"/>
+          <w:sz w:val="24"/>
+        </w:rPr>
+      </w:pPr>
+    </w:p>
+    <w:p>
+      <w:pPr>
+        <w:ind w:left="720"/>
+        <w:rPr>
+          <w:rFonts w:ascii="Arial Narrow" w:hAnsi="Arial Narrow"/>
+          <w:sz w:val="24"/>
+        </w:rPr>
+      </w:pPr>
+    </w:p>
+    <w:p>
+      <w:pPr>
+        <w:ind w:left="720"/>
+        <w:rPr>
+          <w:rFonts w:ascii="Arial Narrow" w:hAnsi="Arial Narrow"/>
+          <w:sz w:val="24"/>
+        </w:rPr>
+      </w:pPr>
+    </w:p>
+    <w:p>
+      <w:pPr>
+        <w:ind w:left="720"/>
+        <w:rPr>
+          <w:rFonts w:ascii="Arial Narrow" w:hAnsi="Arial Narrow"/>
+          <w:sz w:val="24"/>
+        </w:rPr>
+      </w:pPr>
+    </w:p>
+    <w:p>
+      <w:pPr>
+        <w:ind w:left="720"/>
+        <w:rPr>
+          <w:rFonts w:ascii="Arial Narrow" w:hAnsi="Arial Narrow"/>
+          <w:sz w:val="24"/>
+        </w:rPr>
+      </w:pPr>
+    </w:p>
+    <w:p>
+      <w:pPr>
+        <w:ind w:left="720"/>
+        <w:rPr>
+          <w:rFonts w:ascii="Arial Narrow" w:hAnsi="Arial Narrow"/>
+          <w:sz w:val="24"/>
+        </w:rPr>
+      </w:pPr>
     </w:p>
     <w:p>
       <w:pPr>
@@ -1041,6 +1537,7 @@
           <w:rFonts w:ascii="Arial Narrow" w:hAnsi="Arial Narrow"/>
           <w:sz w:val="24"/>
         </w:rPr>
+        <w:lastRenderedPageBreak/>
         <w:t>Metodología</w:t>
       </w:r>
     </w:p>
@@ -1052,8 +1549,6 @@
           <w:sz w:val="24"/>
         </w:rPr>
       </w:pPr>
-      <w:bookmarkStart w:id="0" w:name="_GoBack"/>
-      <w:bookmarkEnd w:id="0"/>
     </w:p>
     <w:p>
       <w:pPr>
@@ -1072,7 +1567,21 @@
           <w:rFonts w:ascii="Arial Narrow" w:hAnsi="Arial Narrow"/>
           <w:sz w:val="24"/>
         </w:rPr>
-        <w:t>Reunirnos no ha sido fácil ya que no disponemos de los mismos horarios por ende tomamos la decisión de poner el día lunes y martes desde las 5 PM hasta el comienzo de las horas de clase y también tomamos decisiones, o planteamos dudas que surgen a través de WhatsApp y Facebook cuando surgen (24/7).</w:t>
+        <w:t>Reunirnos no ha sido fácil ya que no disponemos de los mismos horarios por ende tomamos la decisión de poner</w:t>
+      </w:r>
+      <w:r>
+        <w:rPr>
+          <w:rFonts w:ascii="Arial Narrow" w:hAnsi="Arial Narrow"/>
+          <w:sz w:val="24"/>
+        </w:rPr>
+        <w:t xml:space="preserve"> el día lunes y martes desde el término de la clase hasta las 22:30 </w:t>
+      </w:r>
+      <w:r>
+        <w:rPr>
+          <w:rFonts w:ascii="Arial Narrow" w:hAnsi="Arial Narrow"/>
+          <w:sz w:val="24"/>
+        </w:rPr>
+        <w:t xml:space="preserve"> y también tomamos decisiones, o planteamos dudas que surgen a través de WhatsApp y Facebook cuando surgen (24/7).</w:t>
       </w:r>
     </w:p>
     <w:p>
@@ -1373,6 +1882,128 @@
           <w:sz w:val="24"/>
         </w:rPr>
         <w:t>30 de mayo: nos juntamos para corregir errores de la presentación.</w:t>
+      </w:r>
+    </w:p>
+    <w:p>
+      <w:pPr>
+        <w:pStyle w:val="Prrafodelista"/>
+        <w:ind w:left="1440"/>
+        <w:rPr>
+          <w:rFonts w:ascii="Arial Narrow" w:hAnsi="Arial Narrow"/>
+          <w:sz w:val="24"/>
+        </w:rPr>
+      </w:pPr>
+    </w:p>
+    <w:p>
+      <w:pPr>
+        <w:pStyle w:val="Prrafodelista"/>
+        <w:ind w:left="1440"/>
+        <w:rPr>
+          <w:rFonts w:ascii="Arial Narrow" w:hAnsi="Arial Narrow"/>
+          <w:sz w:val="24"/>
+        </w:rPr>
+      </w:pPr>
+      <w:r>
+        <w:rPr>
+          <w:rFonts w:ascii="Arial Narrow" w:hAnsi="Arial Narrow"/>
+          <w:sz w:val="24"/>
+        </w:rPr>
+        <w:t>12 de junio:</w:t>
+      </w:r>
+      <w:r>
+        <w:rPr>
+          <w:rFonts w:ascii="Arial Narrow" w:hAnsi="Arial Narrow"/>
+          <w:sz w:val="24"/>
+        </w:rPr>
+        <w:t xml:space="preserve"> planteamos ideas para la solución del problema</w:t>
+      </w:r>
+    </w:p>
+    <w:p>
+      <w:pPr>
+        <w:pStyle w:val="Prrafodelista"/>
+        <w:ind w:left="1440"/>
+        <w:rPr>
+          <w:rFonts w:ascii="Arial Narrow" w:hAnsi="Arial Narrow"/>
+          <w:sz w:val="24"/>
+        </w:rPr>
+      </w:pPr>
+    </w:p>
+    <w:p>
+      <w:pPr>
+        <w:pStyle w:val="Prrafodelista"/>
+        <w:ind w:left="1440"/>
+        <w:rPr>
+          <w:rFonts w:ascii="Arial Narrow" w:hAnsi="Arial Narrow"/>
+          <w:sz w:val="24"/>
+        </w:rPr>
+      </w:pPr>
+      <w:r>
+        <w:rPr>
+          <w:rFonts w:ascii="Arial Narrow" w:hAnsi="Arial Narrow"/>
+          <w:sz w:val="24"/>
+        </w:rPr>
+        <w:t>20 de junio: hablamos con los reponedores para la dar a conocer la solución</w:t>
+      </w:r>
+    </w:p>
+    <w:p>
+      <w:pPr>
+        <w:pStyle w:val="Prrafodelista"/>
+        <w:ind w:left="1440"/>
+        <w:rPr>
+          <w:rFonts w:ascii="Arial Narrow" w:hAnsi="Arial Narrow"/>
+          <w:sz w:val="24"/>
+        </w:rPr>
+      </w:pPr>
+    </w:p>
+    <w:p>
+      <w:pPr>
+        <w:pStyle w:val="Prrafodelista"/>
+        <w:ind w:left="1440"/>
+        <w:rPr>
+          <w:rFonts w:ascii="Arial Narrow" w:hAnsi="Arial Narrow"/>
+          <w:sz w:val="24"/>
+        </w:rPr>
+      </w:pPr>
+      <w:r>
+        <w:rPr>
+          <w:rFonts w:ascii="Arial Narrow" w:hAnsi="Arial Narrow"/>
+          <w:sz w:val="24"/>
+        </w:rPr>
+        <w:t>26 de junio:</w:t>
+      </w:r>
+      <w:r>
+        <w:rPr>
+          <w:rFonts w:ascii="Arial Narrow" w:hAnsi="Arial Narrow"/>
+          <w:sz w:val="24"/>
+        </w:rPr>
+        <w:t xml:space="preserve"> se desarrolla parte de la presentación</w:t>
+      </w:r>
+    </w:p>
+    <w:p>
+      <w:pPr>
+        <w:pStyle w:val="Prrafodelista"/>
+        <w:ind w:left="1440"/>
+        <w:rPr>
+          <w:rFonts w:ascii="Arial Narrow" w:hAnsi="Arial Narrow"/>
+          <w:sz w:val="24"/>
+        </w:rPr>
+      </w:pPr>
+    </w:p>
+    <w:p>
+      <w:pPr>
+        <w:pStyle w:val="Prrafodelista"/>
+        <w:ind w:left="1440"/>
+        <w:rPr>
+          <w:rFonts w:ascii="Arial Narrow" w:hAnsi="Arial Narrow"/>
+          <w:sz w:val="24"/>
+        </w:rPr>
+      </w:pPr>
+      <w:r>
+        <w:rPr>
+          <w:rFonts w:ascii="Arial Narrow" w:hAnsi="Arial Narrow"/>
+          <w:sz w:val="24"/>
+        </w:rPr>
+        <w:t>04 de julio: se comienzan a desarrollar los diagramas</w:t>
       </w:r>
     </w:p>
     <w:p>
@@ -1421,6 +2052,7 @@
         <w:t>Ya hay soluciones y muchas de ellas están implementadas en lugares más céntricos como Santiago ya que en estos lugares hay más demanda de pedidos y clientes. Estas soluciones no llegan a regiones por el gran costo de implementación que con lleva incorporar en un local.</w:t>
       </w:r>
     </w:p>
+    <w:p/>
     <w:p>
       <w:pPr>
         <w:pStyle w:val="Prrafodelista"/>
@@ -1430,6 +2062,326 @@
         </w:numPr>
       </w:pPr>
       <w:r>
+        <w:lastRenderedPageBreak/>
+        <w:t xml:space="preserve">La solución propuesta para el problema consta de que se realizará un sistema por el cual se llevara el stock en el cual se </w:t>
+      </w:r>
+      <w:r>
+        <w:t>el participé de esto comienza en la bodega cuando llegan los productos y el bodeguero los ingresa a este o elimina los productos que se encuentran en bodega ya expirados, cuando los productos se encuentran ingresados se le informa los reponedores los cuales lo llevan a los anaqueles, estos pueden también rotar productos (cambiar de posición productos para los pronto sacar de la vitrina ponerlos primeros en estas) o botar los productos ya caducos y eliminarlos del stock y los vendedores al realizarse la venta se deben percatar si los productos se eliminaron del stock o si un</w:t>
+      </w:r>
+      <w:r>
+        <w:t xml:space="preserve"> </w:t>
+      </w:r>
+      <w:r>
+        <w:t xml:space="preserve">producto ya pasado debe ser devuelto al stock. </w:t>
+      </w:r>
+    </w:p>
+    <w:p>
+      <w:pPr>
+        <w:pStyle w:val="Prrafodelista"/>
+      </w:pPr>
+    </w:p>
+    <w:p>
+      <w:pPr>
+        <w:pStyle w:val="Prrafodelista"/>
+      </w:pPr>
+    </w:p>
+    <w:p>
+      <w:pPr>
+        <w:pStyle w:val="Prrafodelista"/>
+      </w:pPr>
+    </w:p>
+    <w:p>
+      <w:pPr>
+        <w:pStyle w:val="Prrafodelista"/>
+      </w:pPr>
+      <w:r>
+        <w:pict>
+          <v:shapetype id="_x0000_t75" coordsize="21600,21600" o:spt="75" o:preferrelative="t" path="m@4@5l@4@11@9@11@9@5xe" filled="f" stroked="f">
+            <v:stroke joinstyle="miter"/>
+            <v:formulas>
+              <v:f eqn="if lineDrawn pixelLineWidth 0"/>
+              <v:f eqn="sum @0 1 0"/>
+              <v:f eqn="sum 0 0 @1"/>
+              <v:f eqn="prod @2 1 2"/>
+              <v:f eqn="prod @3 21600 pixelWidth"/>
+              <v:f eqn="prod @3 21600 pixelHeight"/>
+              <v:f eqn="sum @0 0 1"/>
+              <v:f eqn="prod @6 1 2"/>
+              <v:f eqn="prod @7 21600 pixelWidth"/>
+              <v:f eqn="sum @8 21600 0"/>
+              <v:f eqn="prod @7 21600 pixelHeight"/>
+              <v:f eqn="sum @10 21600 0"/>
+            </v:formulas>
+            <v:path o:extrusionok="f" gradientshapeok="t" o:connecttype="rect"/>
+            <o:lock v:ext="edit" aspectratio="t"/>
+          </v:shapetype>
+          <v:shape id="_x0000_i1025" type="#_x0000_t75" style="width:441.6pt;height:204.6pt">
+            <v:imagedata r:id="rId5" o:title="uml"/>
+          </v:shape>
+        </w:pict>
+      </w:r>
+    </w:p>
+    <w:p>
+      <w:pPr>
+        <w:pStyle w:val="Prrafodelista"/>
+      </w:pPr>
+    </w:p>
+    <w:p>
+      <w:pPr>
+        <w:pStyle w:val="Prrafodelista"/>
+      </w:pPr>
+    </w:p>
+    <w:p>
+      <w:pPr>
+        <w:pStyle w:val="Prrafodelista"/>
+      </w:pPr>
+      <w:r>
+        <w:lastRenderedPageBreak/>
+        <w:pict>
+          <v:shape id="_x0000_i1026" type="#_x0000_t75" style="width:441.6pt;height:258pt">
+            <v:imagedata r:id="rId6" o:title="clases"/>
+          </v:shape>
+        </w:pict>
+      </w:r>
+    </w:p>
+    <w:p>
+      <w:pPr>
+        <w:pStyle w:val="Prrafodelista"/>
+      </w:pPr>
+    </w:p>
+    <w:p>
+      <w:pPr>
+        <w:pStyle w:val="Prrafodelista"/>
+      </w:pPr>
+    </w:p>
+    <w:p>
+      <w:pPr>
+        <w:pStyle w:val="Prrafodelista"/>
+      </w:pPr>
+    </w:p>
+    <w:p>
+      <w:pPr>
+        <w:pStyle w:val="Prrafodelista"/>
+      </w:pPr>
+    </w:p>
+    <w:p>
+      <w:pPr>
+        <w:pStyle w:val="Prrafodelista"/>
+      </w:pPr>
+    </w:p>
+    <w:p>
+      <w:pPr>
+        <w:pStyle w:val="Prrafodelista"/>
+      </w:pPr>
+    </w:p>
+    <w:p>
+      <w:pPr>
+        <w:pStyle w:val="Prrafodelista"/>
+      </w:pPr>
+      <w:r>
+        <w:pict>
+          <v:shape id="_x0000_i1027" type="#_x0000_t75" style="width:441.6pt;height:243pt">
+            <v:imagedata r:id="rId7" o:title="secuencia"/>
+          </v:shape>
+        </w:pict>
+      </w:r>
+    </w:p>
+    <w:p/>
+    <w:p>
+      <w:pPr>
+        <w:pStyle w:val="Prrafodelista"/>
+      </w:pPr>
+    </w:p>
+    <w:p>
+      <w:pPr>
+        <w:pStyle w:val="Prrafodelista"/>
+      </w:pPr>
+    </w:p>
+    <w:p>
+      <w:pPr>
+        <w:pStyle w:val="Prrafodelista"/>
+      </w:pPr>
+    </w:p>
+    <w:p>
+      <w:pPr>
+        <w:pStyle w:val="Prrafodelista"/>
+      </w:pPr>
+      <w:r>
+        <w:rPr>
+          <w:noProof/>
+        </w:rPr>
+        <w:drawing>
+          <wp:inline distT="0" distB="0" distL="0" distR="0">
+            <wp:extent cx="5608320" cy="3901440"/>
+            <wp:effectExtent l="0" t="0" r="0" b="3810"/>
+            <wp:docPr id="2" name="Imagen 2" descr="C:\Users\patricio\AppData\Local\Microsoft\Windows\INetCache\Content.Word\Captura de pantalla (1).png"/>
+            <wp:cNvGraphicFramePr>
+              <a:graphicFrameLocks xmlns:a="http://schemas.openxmlformats.org/drawingml/2006/main" noChangeAspect="1"/>
+            </wp:cNvGraphicFramePr>
+            <a:graphic xmlns:a="http://schemas.openxmlformats.org/drawingml/2006/main">
+              <a:graphicData uri="http://schemas.openxmlformats.org/drawingml/2006/picture">
+                <pic:pic xmlns:pic="http://schemas.openxmlformats.org/drawingml/2006/picture">
+                  <pic:nvPicPr>
+                    <pic:cNvPr id="0" name="Picture 5" descr="C:\Users\patricio\AppData\Local\Microsoft\Windows\INetCache\Content.Word\Captura de pantalla (1).png"/>
+                    <pic:cNvPicPr>
+                      <a:picLocks noChangeAspect="1" noChangeArrowheads="1"/>
+                    </pic:cNvPicPr>
+                  </pic:nvPicPr>
+                  <pic:blipFill>
+                    <a:blip r:embed="rId8">
+                      <a:extLst>
+                        <a:ext uri="{28A0092B-C50C-407E-A947-70E740481C1C}">
+                          <a14:useLocalDpi xmlns:a14="http://schemas.microsoft.com/office/drawing/2010/main" val="0"/>
+                        </a:ext>
+                      </a:extLst>
+                    </a:blip>
+                    <a:srcRect/>
+                    <a:stretch>
+                      <a:fillRect/>
+                    </a:stretch>
+                  </pic:blipFill>
+                  <pic:spPr bwMode="auto">
+                    <a:xfrm>
+                      <a:off x="0" y="0"/>
+                      <a:ext cx="5608320" cy="3901440"/>
+                    </a:xfrm>
+                    <a:prstGeom prst="rect">
+                      <a:avLst/>
+                    </a:prstGeom>
+                    <a:noFill/>
+                    <a:ln>
+                      <a:noFill/>
+                    </a:ln>
+                  </pic:spPr>
+                </pic:pic>
+              </a:graphicData>
+            </a:graphic>
+          </wp:inline>
+        </w:drawing>
+      </w:r>
+    </w:p>
+    <w:p>
+      <w:pPr>
+        <w:pStyle w:val="Prrafodelista"/>
+      </w:pPr>
+    </w:p>
+    <w:p>
+      <w:pPr>
+        <w:pStyle w:val="Prrafodelista"/>
+      </w:pPr>
+    </w:p>
+    <w:p>
+      <w:pPr>
+        <w:pStyle w:val="Prrafodelista"/>
+      </w:pPr>
+    </w:p>
+    <w:p>
+      <w:pPr>
+        <w:pStyle w:val="Prrafodelista"/>
+      </w:pPr>
+    </w:p>
+    <w:p>
+      <w:pPr>
+        <w:pStyle w:val="Prrafodelista"/>
+      </w:pPr>
+    </w:p>
+    <w:p>
+      <w:pPr>
+        <w:pStyle w:val="Prrafodelista"/>
+      </w:pPr>
+    </w:p>
+    <w:p>
+      <w:pPr>
+        <w:pStyle w:val="Prrafodelista"/>
+      </w:pPr>
+    </w:p>
+    <w:p>
+      <w:pPr>
+        <w:pStyle w:val="Prrafodelista"/>
+      </w:pPr>
+    </w:p>
+    <w:p>
+      <w:pPr>
+        <w:pStyle w:val="Prrafodelista"/>
+      </w:pPr>
+    </w:p>
+    <w:p>
+      <w:pPr>
+        <w:pStyle w:val="Prrafodelista"/>
+      </w:pPr>
+    </w:p>
+    <w:p>
+      <w:pPr>
+        <w:pStyle w:val="Prrafodelista"/>
+      </w:pPr>
+    </w:p>
+    <w:p>
+      <w:pPr>
+        <w:pStyle w:val="Prrafodelista"/>
+      </w:pPr>
+    </w:p>
+    <w:p>
+      <w:pPr>
+        <w:pStyle w:val="Prrafodelista"/>
+      </w:pPr>
+    </w:p>
+    <w:p>
+      <w:pPr>
+        <w:pStyle w:val="Prrafodelista"/>
+      </w:pPr>
+    </w:p>
+    <w:p>
+      <w:pPr>
+        <w:pStyle w:val="Prrafodelista"/>
+      </w:pPr>
+    </w:p>
+    <w:p>
+      <w:pPr>
+        <w:pStyle w:val="Prrafodelista"/>
+      </w:pPr>
+    </w:p>
+    <w:p>
+      <w:pPr>
+        <w:pStyle w:val="Prrafodelista"/>
+      </w:pPr>
+    </w:p>
+    <w:p>
+      <w:pPr>
+        <w:pStyle w:val="Prrafodelista"/>
+      </w:pPr>
+    </w:p>
+    <w:p>
+      <w:pPr>
+        <w:pStyle w:val="Prrafodelista"/>
+      </w:pPr>
+    </w:p>
+    <w:p>
+      <w:pPr>
+        <w:pStyle w:val="Prrafodelista"/>
+      </w:pPr>
+    </w:p>
+    <w:p>
+      <w:pPr>
+        <w:pStyle w:val="Prrafodelista"/>
+      </w:pPr>
+    </w:p>
+    <w:p>
+      <w:pPr>
+        <w:pStyle w:val="Prrafodelista"/>
+      </w:pPr>
+      <w:bookmarkStart w:id="0" w:name="_GoBack"/>
+      <w:bookmarkEnd w:id="0"/>
+    </w:p>
+    <w:p>
+      <w:pPr>
+        <w:pStyle w:val="Prrafodelista"/>
+        <w:numPr>
+          <w:ilvl w:val="0"/>
+          <w:numId w:val="1"/>
+        </w:numPr>
+      </w:pPr>
+      <w:r>
+        <w:lastRenderedPageBreak/>
         <w:t>Conclusión</w:t>
       </w:r>
     </w:p>
@@ -1443,26 +2395,30 @@
         <w:pStyle w:val="Prrafodelista"/>
       </w:pPr>
       <w:r>
-        <w:t>Mediante este avance del informe se dio a conocer la problemática que está sucediendo actualmente en Jumbo Curicó</w:t>
-      </w:r>
-      <w:r>
-        <w:t xml:space="preserve"> y está</w:t>
-      </w:r>
-      <w:r>
-        <w:t xml:space="preserve"> afectando en las mermas de</w:t>
-      </w:r>
-      <w:r>
-        <w:t xml:space="preserve"> este. Nos dimos el trabajo de poner horarios para recaudar la mayor parte de información posible</w:t>
-      </w:r>
-      <w:r>
-        <w:t>,</w:t>
-      </w:r>
-      <w:r>
-        <w:t xml:space="preserve"> la cual nos ayudó a entender mayormente la problemática en sí y por qué se ocasionaba esta</w:t>
-      </w:r>
-      <w:r>
-        <w:t>.</w:t>
-      </w:r>
+        <w:t>Mediante este trabajo se intentó dar la mejor  solución del problema de los productos s lácteos que se tiene en el supermercado de jumbo en el mall de Curicó. Con el pasar del tiempo aprendimos como recabar datos de todas partes del jumbo tanto de los reponedores y jefes  y como decodificarlo para llegar a encontrar que de los datos eran  información valiosa para la resolución del problema. Co</w:t>
+      </w:r>
+      <w:r>
+        <w:t>n</w:t>
+      </w:r>
+      <w:r>
+        <w:t xml:space="preserve"> la buena disponibilidad de los reponedores se pudo tener un contacto con uno de los pi</w:t>
+      </w:r>
+      <w:r>
+        <w:t>lares para llegar a dar la solución y más la ayuda entregada por el docente se nos facilitó la tarea de llegar a resolución.</w:t>
+      </w:r>
+    </w:p>
+    <w:p>
+      <w:pPr>
+        <w:pStyle w:val="Prrafodelista"/>
+      </w:pPr>
+      <w:r>
+        <w:t>Con este trabajo pudimos entender de manera más clara los tipos de diagrama y como aplicarlos a problemas de la vida real.</w:t>
+      </w:r>
+    </w:p>
+    <w:p>
+      <w:pPr>
+        <w:pStyle w:val="Prrafodelista"/>
+      </w:pPr>
     </w:p>
     <w:p>
       <w:pPr>
@@ -1471,6 +2427,9 @@
           <w:color w:val="FF0000"/>
         </w:rPr>
       </w:pPr>
+      <w:r>
+        <w:t xml:space="preserve"> </w:t>
+      </w:r>
     </w:p>
     <w:p>
       <w:pPr>
@@ -1499,12 +2458,12 @@
 </file>
 
 <file path=word/numbering.xml><?xml version="1.0" encoding="utf-8"?>
-<w:numbering xmlns:wpc="http://schemas.microsoft.com/office/word/2010/wordprocessingCanvas" xmlns:cx="http://schemas.microsoft.com/office/drawing/2014/chartex" xmlns:cx1="http://schemas.microsoft.com/office/drawing/2015/9/8/chartex" xmlns:cx2="http://schemas.microsoft.com/office/drawing/2015/10/21/chartex" xmlns:cx3="http://schemas.microsoft.com/office/drawing/2016/5/9/chartex" xmlns:cx4="http://schemas.microsoft.com/office/drawing/2016/5/10/chartex" xmlns:cx5="http://schemas.microsoft.com/office/drawing/2016/5/11/chartex" xmlns:mc="http://schemas.openxmlformats.org/markup-compatibility/2006" xmlns:o="urn:schemas-microsoft-com:office:office" xmlns:r="http://schemas.openxmlformats.org/officeDocument/2006/relationships" xmlns:m="http://schemas.openxmlformats.org/officeDocument/2006/math" xmlns:v="urn:schemas-microsoft-com:vml" xmlns:wp14="http://schemas.microsoft.com/office/word/2010/wordprocessingDrawing" xmlns:wp="http://schemas.openxmlformats.org/drawingml/2006/wordprocessingDrawing" xmlns:w10="urn:schemas-microsoft-com:office:word" xmlns:w="http://schemas.openxmlformats.org/wordprocessingml/2006/main" xmlns:w14="http://schemas.microsoft.com/office/word/2010/wordml" xmlns:w15="http://schemas.microsoft.com/office/word/2012/wordml" xmlns:w16se="http://schemas.microsoft.com/office/word/2015/wordml/symex" xmlns:wpg="http://schemas.microsoft.com/office/word/2010/wordprocessingGroup" xmlns:wpi="http://schemas.microsoft.com/office/word/2010/wordprocessingInk" xmlns:wne="http://schemas.microsoft.com/office/word/2006/wordml" xmlns:wps="http://schemas.microsoft.com/office/word/2010/wordprocessingShape" mc:Ignorable="w14 w15 w16se wp14">
+<w:numbering xmlns:wpc="http://schemas.microsoft.com/office/word/2010/wordprocessingCanvas" xmlns:cx="http://schemas.microsoft.com/office/drawing/2014/chartex" xmlns:cx1="http://schemas.microsoft.com/office/drawing/2015/9/8/chartex" xmlns:cx2="http://schemas.microsoft.com/office/drawing/2015/10/21/chartex" xmlns:cx3="http://schemas.microsoft.com/office/drawing/2016/5/9/chartex" xmlns:cx4="http://schemas.microsoft.com/office/drawing/2016/5/10/chartex" xmlns:cx5="http://schemas.microsoft.com/office/drawing/2016/5/11/chartex" xmlns:cx6="http://schemas.microsoft.com/office/drawing/2016/5/12/chartex" xmlns:cx7="http://schemas.microsoft.com/office/drawing/2016/5/13/chartex" xmlns:cx8="http://schemas.microsoft.com/office/drawing/2016/5/14/chartex" xmlns:mc="http://schemas.openxmlformats.org/markup-compatibility/2006" xmlns:aink="http://schemas.microsoft.com/office/drawing/2016/ink" xmlns:am3d="http://schemas.microsoft.com/office/drawing/2017/model3d" xmlns:o="urn:schemas-microsoft-com:office:office" xmlns:r="http://schemas.openxmlformats.org/officeDocument/2006/relationships" xmlns:m="http://schemas.openxmlformats.org/officeDocument/2006/math" xmlns:v="urn:schemas-microsoft-com:vml" xmlns:wp14="http://schemas.microsoft.com/office/word/2010/wordprocessingDrawing" xmlns:wp="http://schemas.openxmlformats.org/drawingml/2006/wordprocessingDrawing" xmlns:w10="urn:schemas-microsoft-com:office:word" xmlns:w="http://schemas.openxmlformats.org/wordprocessingml/2006/main" xmlns:w14="http://schemas.microsoft.com/office/word/2010/wordml" xmlns:w15="http://schemas.microsoft.com/office/word/2012/wordml" xmlns:w16cid="http://schemas.microsoft.com/office/word/2016/wordml/cid" xmlns:w16se="http://schemas.microsoft.com/office/word/2015/wordml/symex" xmlns:wpg="http://schemas.microsoft.com/office/word/2010/wordprocessingGroup" xmlns:wpi="http://schemas.microsoft.com/office/word/2010/wordprocessingInk" xmlns:wne="http://schemas.microsoft.com/office/word/2006/wordml" xmlns:wps="http://schemas.microsoft.com/office/word/2010/wordprocessingShape" mc:Ignorable="w14 w15 w16se w16cid wp14">
   <w:abstractNum w:abstractNumId="0" w15:restartNumberingAfterBreak="0">
     <w:nsid w:val="17F37CAE"/>
     <w:multiLevelType w:val="hybridMultilevel"/>
     <w:tmpl w:val="7758CAD4"/>
-    <w:lvl w:ilvl="0">
+    <w:lvl w:ilvl="0" w:tplc="09345F82">
       <w:start w:val="1"/>
       <w:numFmt w:val="decimal"/>
       <w:lvlText w:val="%1."/>
@@ -1516,7 +2475,7 @@
         <w:rFonts w:hint="default"/>
       </w:rPr>
     </w:lvl>
-    <w:lvl w:ilvl="1" w:tentative="1">
+    <w:lvl w:ilvl="1" w:tplc="8508EF72" w:tentative="1">
       <w:start w:val="1"/>
       <w:numFmt w:val="bullet"/>
       <w:lvlText w:val="o"/>
@@ -1528,7 +2487,7 @@
         <w:rFonts w:ascii="Courier New" w:hAnsi="Courier New" w:cs="Courier New" w:hint="default"/>
       </w:rPr>
     </w:lvl>
-    <w:lvl w:ilvl="2" w:tentative="1">
+    <w:lvl w:ilvl="2" w:tplc="91E6A43E" w:tentative="1">
       <w:start w:val="1"/>
       <w:numFmt w:val="bullet"/>
       <w:lvlText w:val=""/>
@@ -1540,7 +2499,7 @@
         <w:rFonts w:ascii="Wingdings" w:hAnsi="Wingdings" w:hint="default"/>
       </w:rPr>
     </w:lvl>
-    <w:lvl w:ilvl="3" w:tentative="1">
+    <w:lvl w:ilvl="3" w:tplc="699872FC" w:tentative="1">
       <w:start w:val="1"/>
       <w:numFmt w:val="bullet"/>
       <w:lvlText w:val=""/>
@@ -1552,7 +2511,7 @@
         <w:rFonts w:ascii="Symbol" w:hAnsi="Symbol" w:hint="default"/>
       </w:rPr>
     </w:lvl>
-    <w:lvl w:ilvl="4" w:tentative="1">
+    <w:lvl w:ilvl="4" w:tplc="B038E976" w:tentative="1">
       <w:start w:val="1"/>
       <w:numFmt w:val="bullet"/>
       <w:lvlText w:val="o"/>
@@ -1564,7 +2523,7 @@
         <w:rFonts w:ascii="Courier New" w:hAnsi="Courier New" w:cs="Courier New" w:hint="default"/>
       </w:rPr>
     </w:lvl>
-    <w:lvl w:ilvl="5" w:tentative="1">
+    <w:lvl w:ilvl="5" w:tplc="1972A034" w:tentative="1">
       <w:start w:val="1"/>
       <w:numFmt w:val="bullet"/>
       <w:lvlText w:val=""/>
@@ -1576,7 +2535,7 @@
         <w:rFonts w:ascii="Wingdings" w:hAnsi="Wingdings" w:hint="default"/>
       </w:rPr>
     </w:lvl>
-    <w:lvl w:ilvl="6" w:tentative="1">
+    <w:lvl w:ilvl="6" w:tplc="662AEEB4" w:tentative="1">
       <w:start w:val="1"/>
       <w:numFmt w:val="bullet"/>
       <w:lvlText w:val=""/>
@@ -1588,7 +2547,7 @@
         <w:rFonts w:ascii="Symbol" w:hAnsi="Symbol" w:hint="default"/>
       </w:rPr>
     </w:lvl>
-    <w:lvl w:ilvl="7" w:tentative="1">
+    <w:lvl w:ilvl="7" w:tplc="2292BE06" w:tentative="1">
       <w:start w:val="1"/>
       <w:numFmt w:val="bullet"/>
       <w:lvlText w:val="o"/>
@@ -1600,7 +2559,7 @@
         <w:rFonts w:ascii="Courier New" w:hAnsi="Courier New" w:cs="Courier New" w:hint="default"/>
       </w:rPr>
     </w:lvl>
-    <w:lvl w:ilvl="8" w:tentative="1">
+    <w:lvl w:ilvl="8" w:tplc="9AF8BBE6" w:tentative="1">
       <w:start w:val="1"/>
       <w:numFmt w:val="bullet"/>
       <w:lvlText w:val=""/>
@@ -1614,6 +2573,92 @@
     </w:lvl>
   </w:abstractNum>
   <w:abstractNum w:abstractNumId="1" w15:restartNumberingAfterBreak="0">
+    <w:nsid w:val="35262C8C"/>
+    <w:multiLevelType w:val="hybridMultilevel"/>
+    <w:tmpl w:val="7CFC45D8"/>
+    <w:lvl w:ilvl="0" w:tplc="340A000F">
+      <w:start w:val="1"/>
+      <w:numFmt w:val="decimal"/>
+      <w:lvlText w:val="%1."/>
+      <w:lvlJc w:val="left"/>
+      <w:pPr>
+        <w:ind w:left="720" w:hanging="360"/>
+      </w:pPr>
+    </w:lvl>
+    <w:lvl w:ilvl="1" w:tplc="340A0019" w:tentative="1">
+      <w:start w:val="1"/>
+      <w:numFmt w:val="lowerLetter"/>
+      <w:lvlText w:val="%2."/>
+      <w:lvlJc w:val="left"/>
+      <w:pPr>
+        <w:ind w:left="1440" w:hanging="360"/>
+      </w:pPr>
+    </w:lvl>
+    <w:lvl w:ilvl="2" w:tplc="340A001B" w:tentative="1">
+      <w:start w:val="1"/>
+      <w:numFmt w:val="lowerRoman"/>
+      <w:lvlText w:val="%3."/>
+      <w:lvlJc w:val="right"/>
+      <w:pPr>
+        <w:ind w:left="2160" w:hanging="180"/>
+      </w:pPr>
+    </w:lvl>
+    <w:lvl w:ilvl="3" w:tplc="340A000F" w:tentative="1">
+      <w:start w:val="1"/>
+      <w:numFmt w:val="decimal"/>
+      <w:lvlText w:val="%4."/>
+      <w:lvlJc w:val="left"/>
+      <w:pPr>
+        <w:ind w:left="2880" w:hanging="360"/>
+      </w:pPr>
+    </w:lvl>
+    <w:lvl w:ilvl="4" w:tplc="340A0019" w:tentative="1">
+      <w:start w:val="1"/>
+      <w:numFmt w:val="lowerLetter"/>
+      <w:lvlText w:val="%5."/>
+      <w:lvlJc w:val="left"/>
+      <w:pPr>
+        <w:ind w:left="3600" w:hanging="360"/>
+      </w:pPr>
+    </w:lvl>
+    <w:lvl w:ilvl="5" w:tplc="340A001B" w:tentative="1">
+      <w:start w:val="1"/>
+      <w:numFmt w:val="lowerRoman"/>
+      <w:lvlText w:val="%6."/>
+      <w:lvlJc w:val="right"/>
+      <w:pPr>
+        <w:ind w:left="4320" w:hanging="180"/>
+      </w:pPr>
+    </w:lvl>
+    <w:lvl w:ilvl="6" w:tplc="340A000F" w:tentative="1">
+      <w:start w:val="1"/>
+      <w:numFmt w:val="decimal"/>
+      <w:lvlText w:val="%7."/>
+      <w:lvlJc w:val="left"/>
+      <w:pPr>
+        <w:ind w:left="5040" w:hanging="360"/>
+      </w:pPr>
+    </w:lvl>
+    <w:lvl w:ilvl="7" w:tplc="340A0019" w:tentative="1">
+      <w:start w:val="1"/>
+      <w:numFmt w:val="lowerLetter"/>
+      <w:lvlText w:val="%8."/>
+      <w:lvlJc w:val="left"/>
+      <w:pPr>
+        <w:ind w:left="5760" w:hanging="360"/>
+      </w:pPr>
+    </w:lvl>
+    <w:lvl w:ilvl="8" w:tplc="340A001B" w:tentative="1">
+      <w:start w:val="1"/>
+      <w:numFmt w:val="lowerRoman"/>
+      <w:lvlText w:val="%9."/>
+      <w:lvlJc w:val="right"/>
+      <w:pPr>
+        <w:ind w:left="6480" w:hanging="180"/>
+      </w:pPr>
+    </w:lvl>
+  </w:abstractNum>
+  <w:abstractNum w:abstractNumId="2" w15:restartNumberingAfterBreak="0">
     <w:nsid w:val="378951AE"/>
     <w:multiLevelType w:val="hybridMultilevel"/>
     <w:tmpl w:val="648E10F8"/>
@@ -1726,7 +2771,7 @@
       </w:rPr>
     </w:lvl>
   </w:abstractNum>
-  <w:abstractNum w:abstractNumId="2" w15:restartNumberingAfterBreak="0">
+  <w:abstractNum w:abstractNumId="3" w15:restartNumberingAfterBreak="0">
     <w:nsid w:val="3D5D6A8A"/>
     <w:multiLevelType w:val="singleLevel"/>
     <w:tmpl w:val="0C0A000F"/>
@@ -1740,11 +2785,11 @@
       </w:pPr>
     </w:lvl>
   </w:abstractNum>
-  <w:abstractNum w:abstractNumId="3" w15:restartNumberingAfterBreak="0">
+  <w:abstractNum w:abstractNumId="4" w15:restartNumberingAfterBreak="0">
     <w:nsid w:val="50691FAE"/>
     <w:multiLevelType w:val="hybridMultilevel"/>
     <w:tmpl w:val="979E2E4E"/>
-    <w:lvl w:ilvl="0">
+    <w:lvl w:ilvl="0" w:tplc="4A889DE4">
       <w:start w:val="1"/>
       <w:numFmt w:val="decimal"/>
       <w:lvlText w:val="%1."/>
@@ -1753,7 +2798,7 @@
         <w:ind w:left="720" w:hanging="360"/>
       </w:pPr>
     </w:lvl>
-    <w:lvl w:ilvl="1">
+    <w:lvl w:ilvl="1" w:tplc="9E26C8DE">
       <w:numFmt w:val="bullet"/>
       <w:lvlText w:val="·"/>
       <w:lvlJc w:val="left"/>
@@ -1764,7 +2809,7 @@
         <w:rFonts w:ascii="Arial Narrow" w:eastAsia="Times New Roman" w:hAnsi="Arial Narrow" w:cs="Times New Roman" w:hint="default"/>
       </w:rPr>
     </w:lvl>
-    <w:lvl w:ilvl="2" w:tentative="1">
+    <w:lvl w:ilvl="2" w:tplc="9932B35C" w:tentative="1">
       <w:start w:val="1"/>
       <w:numFmt w:val="lowerRoman"/>
       <w:lvlText w:val="%3."/>
@@ -1773,7 +2818,7 @@
         <w:ind w:left="2160" w:hanging="180"/>
       </w:pPr>
     </w:lvl>
-    <w:lvl w:ilvl="3" w:tentative="1">
+    <w:lvl w:ilvl="3" w:tplc="72C8D510" w:tentative="1">
       <w:start w:val="1"/>
       <w:numFmt w:val="decimal"/>
       <w:lvlText w:val="%4."/>
@@ -1782,7 +2827,7 @@
         <w:ind w:left="2880" w:hanging="360"/>
       </w:pPr>
     </w:lvl>
-    <w:lvl w:ilvl="4" w:tentative="1">
+    <w:lvl w:ilvl="4" w:tplc="4120C4BC" w:tentative="1">
       <w:start w:val="1"/>
       <w:numFmt w:val="lowerLetter"/>
       <w:lvlText w:val="%5."/>
@@ -1791,7 +2836,7 @@
         <w:ind w:left="3600" w:hanging="360"/>
       </w:pPr>
     </w:lvl>
-    <w:lvl w:ilvl="5" w:tentative="1">
+    <w:lvl w:ilvl="5" w:tplc="10948246" w:tentative="1">
       <w:start w:val="1"/>
       <w:numFmt w:val="lowerRoman"/>
       <w:lvlText w:val="%6."/>
@@ -1800,7 +2845,7 @@
         <w:ind w:left="4320" w:hanging="180"/>
       </w:pPr>
     </w:lvl>
-    <w:lvl w:ilvl="6" w:tentative="1">
+    <w:lvl w:ilvl="6" w:tplc="4E0E035A" w:tentative="1">
       <w:start w:val="1"/>
       <w:numFmt w:val="decimal"/>
       <w:lvlText w:val="%7."/>
@@ -1809,7 +2854,7 @@
         <w:ind w:left="5040" w:hanging="360"/>
       </w:pPr>
     </w:lvl>
-    <w:lvl w:ilvl="7" w:tentative="1">
+    <w:lvl w:ilvl="7" w:tplc="08E46762" w:tentative="1">
       <w:start w:val="1"/>
       <w:numFmt w:val="lowerLetter"/>
       <w:lvlText w:val="%8."/>
@@ -1818,7 +2863,7 @@
         <w:ind w:left="5760" w:hanging="360"/>
       </w:pPr>
     </w:lvl>
-    <w:lvl w:ilvl="8" w:tentative="1">
+    <w:lvl w:ilvl="8" w:tplc="7A187E2A" w:tentative="1">
       <w:start w:val="1"/>
       <w:numFmt w:val="lowerRoman"/>
       <w:lvlText w:val="%9."/>
@@ -1828,7 +2873,7 @@
       </w:pPr>
     </w:lvl>
   </w:abstractNum>
-  <w:abstractNum w:abstractNumId="4" w15:restartNumberingAfterBreak="0">
+  <w:abstractNum w:abstractNumId="5" w15:restartNumberingAfterBreak="0">
     <w:nsid w:val="5BA51E18"/>
     <w:multiLevelType w:val="hybridMultilevel"/>
     <w:tmpl w:val="049E98A6"/>
@@ -1941,7 +2986,7 @@
       </w:rPr>
     </w:lvl>
   </w:abstractNum>
-  <w:abstractNum w:abstractNumId="5" w15:restartNumberingAfterBreak="0">
+  <w:abstractNum w:abstractNumId="6" w15:restartNumberingAfterBreak="0">
     <w:nsid w:val="68CB770C"/>
     <w:multiLevelType w:val="hybridMultilevel"/>
     <w:tmpl w:val="727C9EF8"/>
@@ -2030,7 +3075,7 @@
       </w:pPr>
     </w:lvl>
   </w:abstractNum>
-  <w:abstractNum w:abstractNumId="6" w15:restartNumberingAfterBreak="0">
+  <w:abstractNum w:abstractNumId="7" w15:restartNumberingAfterBreak="0">
     <w:nsid w:val="70680B04"/>
     <w:multiLevelType w:val="hybridMultilevel"/>
     <w:tmpl w:val="805E0742"/>
@@ -2143,7 +3188,7 @@
       </w:rPr>
     </w:lvl>
   </w:abstractNum>
-  <w:abstractNum w:abstractNumId="7" w15:restartNumberingAfterBreak="0">
+  <w:abstractNum w:abstractNumId="8" w15:restartNumberingAfterBreak="0">
     <w:nsid w:val="772763D6"/>
     <w:multiLevelType w:val="hybridMultilevel"/>
     <w:tmpl w:val="B68C8702"/>
@@ -2256,7 +3301,7 @@
       </w:rPr>
     </w:lvl>
   </w:abstractNum>
-  <w:abstractNum w:abstractNumId="8" w15:restartNumberingAfterBreak="0">
+  <w:abstractNum w:abstractNumId="9" w15:restartNumberingAfterBreak="0">
     <w:nsid w:val="77E566B7"/>
     <w:multiLevelType w:val="hybridMultilevel"/>
     <w:tmpl w:val="A8CE704A"/>
@@ -2370,37 +3415,40 @@
     </w:lvl>
   </w:abstractNum>
   <w:num w:numId="1">
-    <w:abstractNumId w:val="5"/>
+    <w:abstractNumId w:val="6"/>
   </w:num>
   <w:num w:numId="2">
-    <w:abstractNumId w:val="8"/>
+    <w:abstractNumId w:val="9"/>
   </w:num>
   <w:num w:numId="3">
-    <w:abstractNumId w:val="1"/>
+    <w:abstractNumId w:val="2"/>
   </w:num>
   <w:num w:numId="4">
     <w:abstractNumId w:val="0"/>
   </w:num>
   <w:num w:numId="5">
+    <w:abstractNumId w:val="4"/>
+  </w:num>
+  <w:num w:numId="6">
     <w:abstractNumId w:val="3"/>
   </w:num>
-  <w:num w:numId="6">
-    <w:abstractNumId w:val="2"/>
-  </w:num>
   <w:num w:numId="7">
-    <w:abstractNumId w:val="6"/>
+    <w:abstractNumId w:val="7"/>
   </w:num>
   <w:num w:numId="8">
-    <w:abstractNumId w:val="7"/>
+    <w:abstractNumId w:val="8"/>
   </w:num>
   <w:num w:numId="9">
-    <w:abstractNumId w:val="4"/>
+    <w:abstractNumId w:val="5"/>
+  </w:num>
+  <w:num w:numId="10">
+    <w:abstractNumId w:val="1"/>
   </w:num>
 </w:numbering>
 </file>
 
 <file path=word/styles.xml><?xml version="1.0" encoding="utf-8"?>
-<w:styles xmlns:mc="http://schemas.openxmlformats.org/markup-compatibility/2006" xmlns:r="http://schemas.openxmlformats.org/officeDocument/2006/relationships" xmlns:w="http://schemas.openxmlformats.org/wordprocessingml/2006/main" xmlns:w14="http://schemas.microsoft.com/office/word/2010/wordml" xmlns:w15="http://schemas.microsoft.com/office/word/2012/wordml" xmlns:w16se="http://schemas.microsoft.com/office/word/2015/wordml/symex" mc:Ignorable="w14 w15 w16se">
+<w:styles xmlns:mc="http://schemas.openxmlformats.org/markup-compatibility/2006" xmlns:r="http://schemas.openxmlformats.org/officeDocument/2006/relationships" xmlns:w="http://schemas.openxmlformats.org/wordprocessingml/2006/main" xmlns:w14="http://schemas.microsoft.com/office/word/2010/wordml" xmlns:w15="http://schemas.microsoft.com/office/word/2012/wordml" xmlns:w16cid="http://schemas.microsoft.com/office/word/2016/wordml/cid" xmlns:w16se="http://schemas.microsoft.com/office/word/2015/wordml/symex" mc:Ignorable="w14 w15 w16se w16cid">
   <w:docDefaults>
     <w:rPrDefault>
       <w:rPr>
@@ -2416,7 +3464,7 @@
       </w:pPr>
     </w:pPrDefault>
   </w:docDefaults>
-  <w:latentStyles w:defLockedState="0" w:defUIPriority="99" w:defSemiHidden="0" w:defUnhideWhenUsed="0" w:defQFormat="0" w:count="374">
+  <w:latentStyles w:defLockedState="0" w:defUIPriority="99" w:defSemiHidden="0" w:defUnhideWhenUsed="0" w:defQFormat="0" w:count="375">
     <w:lsdException w:name="Normal" w:uiPriority="0" w:qFormat="1"/>
     <w:lsdException w:name="heading 1" w:uiPriority="9" w:qFormat="1"/>
     <w:lsdException w:name="heading 2" w:semiHidden="1" w:uiPriority="9" w:unhideWhenUsed="1" w:qFormat="1"/>
@@ -2791,6 +3839,7 @@
     <w:lsdException w:name="Mention" w:semiHidden="1" w:unhideWhenUsed="1"/>
     <w:lsdException w:name="Smart Hyperlink" w:semiHidden="1" w:unhideWhenUsed="1"/>
     <w:lsdException w:name="Hashtag" w:semiHidden="1" w:unhideWhenUsed="1"/>
+    <w:lsdException w:name="Unresolved Mention" w:semiHidden="1" w:unhideWhenUsed="1"/>
   </w:latentStyles>
   <w:style w:type="paragraph" w:default="1" w:styleId="Normal">
     <w:name w:val="Normal"/>

</xml_diff>